<commit_message>
Small improvements on GDD(Bar improvements)
</commit_message>
<xml_diff>
--- a/Design docs/Game Design Document.docx
+++ b/Design docs/Game Design Document.docx
@@ -24,7 +24,11 @@
     <w:sdt>
       <w:sdtPr>
         <w:rPr>
-          <w:lang w:val="nl-NL"/>
+          <w:rFonts w:asciiTheme="minorHAnsi" w:eastAsiaTheme="minorHAnsi" w:hAnsiTheme="minorHAnsi" w:cstheme="minorBidi"/>
+          <w:color w:val="auto"/>
+          <w:sz w:val="22"/>
+          <w:szCs w:val="22"/>
+          <w:lang w:val="nl-NL" w:eastAsia="en-US"/>
         </w:rPr>
         <w:id w:val="542794722"/>
         <w:docPartObj>
@@ -34,13 +38,8 @@
       </w:sdtPr>
       <w:sdtEndPr>
         <w:rPr>
-          <w:rFonts w:asciiTheme="minorHAnsi" w:eastAsiaTheme="minorHAnsi" w:hAnsiTheme="minorHAnsi" w:cstheme="minorBidi"/>
           <w:b/>
           <w:bCs/>
-          <w:color w:val="auto"/>
-          <w:sz w:val="22"/>
-          <w:szCs w:val="22"/>
-          <w:lang w:eastAsia="en-US"/>
         </w:rPr>
       </w:sdtEndPr>
       <w:sdtContent>
@@ -619,10 +618,10 @@
             <v:path o:extrusionok="f" gradientshapeok="t" o:connecttype="rect"/>
             <o:lock v:ext="edit" aspectratio="t"/>
           </v:shapetype>
-          <v:shape id="_x0000_i1046" type="#_x0000_t75" style="width:175.2pt;height:325.2pt" o:ole="">
+          <v:shape id="_x0000_i1025" type="#_x0000_t75" style="width:174.75pt;height:325.5pt" o:ole="">
             <v:imagedata r:id="rId9" o:title=""/>
           </v:shape>
-          <o:OLEObject Type="Embed" ProgID="Unknown" ShapeID="_x0000_i1046" DrawAspect="Content" ObjectID="_1629017961" r:id="rId10"/>
+          <o:OLEObject Type="Embed" ProgID="Unknown" ShapeID="_x0000_i1025" DrawAspect="Content" ObjectID="_1629018279" r:id="rId10"/>
         </w:object>
       </w:r>
     </w:p>
@@ -675,15 +674,7 @@
       </w:r>
       <w:r>
         <w:br/>
-        <w:t xml:space="preserve">A stat for tracking trash and </w:t>
-      </w:r>
-      <w:proofErr w:type="spellStart"/>
-      <w:r>
-        <w:t>a</w:t>
-      </w:r>
-      <w:proofErr w:type="spellEnd"/>
-      <w:r>
-        <w:t xml:space="preserve"> maximum trash stat + a screen that gets activated once you fill up your max trash.</w:t>
+        <w:t>A stat for tracking trash and a maximum trash stat + a screen that gets activated once you fill up your max trash.</w:t>
       </w:r>
       <w:r>
         <w:t>(End screen/shop screen later once we have a shop)</w:t>
@@ -727,6 +718,9 @@
         <w:t>(Spend income)</w:t>
       </w:r>
       <w:r>
+        <w:t xml:space="preserve"> + 5 bars beneath each upgrade icon that show that it’s been upgraded </w:t>
+      </w:r>
+      <w:r>
         <w:br/>
         <w:t>Ship upgrade 1: Speed buff(Can buy up to 5 times) that increases the speed</w:t>
       </w:r>
@@ -774,6 +768,9 @@
     <w:p>
       <w:r>
         <w:t>Infinite upgrade: Passive income, this will just give you income over time as you are playing the game. Players can spend infinite money into this.</w:t>
+      </w:r>
+      <w:r>
+        <w:t xml:space="preserve"> A number in the corner of the icon shows how many times you’ve upgraded it already.</w:t>
       </w:r>
     </w:p>
     <w:p>
@@ -941,6 +938,9 @@
       </w:r>
       <w:r>
         <w:br/>
+      </w:r>
+      <w:r>
+        <w:lastRenderedPageBreak/>
         <w:t>A heap of multiple smaller rocks in a pile on top of each other</w:t>
       </w:r>
       <w:r>
@@ -949,9 +949,6 @@
       </w:r>
       <w:r>
         <w:br/>
-      </w:r>
-      <w:r>
-        <w:lastRenderedPageBreak/>
         <w:t>A bunch of small rocks gathered together with moss</w:t>
       </w:r>
       <w:r>
@@ -967,10 +964,7 @@
         <w:t xml:space="preserve">5 </w:t>
       </w:r>
       <w:r>
-        <w:t>Sand bank</w:t>
-      </w:r>
-      <w:r>
-        <w:t xml:space="preserve"> models</w:t>
+        <w:t>Sand bank models</w:t>
       </w:r>
       <w:r>
         <w:t>:</w:t>
@@ -1194,6 +1188,20 @@
       <w:r>
         <w:t>(A bunch of small ships + a few drones together)</w:t>
       </w:r>
+    </w:p>
+    <w:p>
+      <w:pPr>
+        <w:pStyle w:val="Lijstalinea"/>
+        <w:numPr>
+          <w:ilvl w:val="0"/>
+          <w:numId w:val="3"/>
+        </w:numPr>
+      </w:pPr>
+      <w:r>
+        <w:t>An empty bar + green variant that fits 5 times in an icon to show that it’s been upgraded</w:t>
+      </w:r>
+      <w:bookmarkStart w:id="5" w:name="_GoBack"/>
+      <w:bookmarkEnd w:id="5"/>
       <w:r>
         <w:br/>
       </w:r>
@@ -1216,11 +1224,11 @@
       <w:pPr>
         <w:pStyle w:val="Kop2"/>
       </w:pPr>
-      <w:bookmarkStart w:id="5" w:name="_Toc18402487"/>
+      <w:bookmarkStart w:id="6" w:name="_Toc18402487"/>
       <w:r>
         <w:t>Audio:</w:t>
       </w:r>
-      <w:bookmarkEnd w:id="5"/>
+      <w:bookmarkEnd w:id="6"/>
     </w:p>
     <w:p>
       <w:r>
@@ -1233,8 +1241,6 @@
       <w:r>
         <w:t xml:space="preserve"> moods for each patch)</w:t>
       </w:r>
-      <w:bookmarkStart w:id="6" w:name="_GoBack"/>
-      <w:bookmarkEnd w:id="6"/>
     </w:p>
     <w:p>
       <w:pPr>
@@ -1281,6 +1287,7 @@
         </w:numPr>
       </w:pPr>
       <w:r>
+        <w:lastRenderedPageBreak/>
         <w:t>Patch 3 music</w:t>
       </w:r>
     </w:p>
@@ -1310,7 +1317,6 @@
     </w:p>
     <w:p>
       <w:r>
-        <w:lastRenderedPageBreak/>
         <w:br/>
         <w:t>Trash pick-up sounds(Crumpling maybe?)</w:t>
       </w:r>
@@ -2338,6 +2344,7 @@
   <w:style w:type="character" w:default="1" w:styleId="Standaardalinea-lettertype">
     <w:name w:val="Default Paragraph Font"/>
     <w:uiPriority w:val="1"/>
+    <w:semiHidden/>
     <w:unhideWhenUsed/>
   </w:style>
   <w:style w:type="table" w:default="1" w:styleId="Standaardtabel">
@@ -2850,7 +2857,7 @@
 </file>
 
 <file path=customXml/itemProps1.xml><?xml version="1.0" encoding="utf-8"?>
-<ds:datastoreItem xmlns:ds="http://schemas.openxmlformats.org/officeDocument/2006/customXml" ds:itemID="{A1939268-3B63-4751-8846-F7A723BBD60F}">
+<ds:datastoreItem xmlns:ds="http://schemas.openxmlformats.org/officeDocument/2006/customXml" ds:itemID="{164DA54D-0BE1-477C-843D-A43458618F0F}">
   <ds:schemaRefs>
     <ds:schemaRef ds:uri="http://schemas.openxmlformats.org/officeDocument/2006/bibliography"/>
   </ds:schemaRefs>

</xml_diff>

<commit_message>
added buff visual effects
</commit_message>
<xml_diff>
--- a/Design docs/Game Design Document.docx
+++ b/Design docs/Game Design Document.docx
@@ -621,7 +621,7 @@
           <v:shape id="_x0000_i1025" type="#_x0000_t75" style="width:174.75pt;height:325.5pt" o:ole="">
             <v:imagedata r:id="rId9" o:title=""/>
           </v:shape>
-          <o:OLEObject Type="Embed" ProgID="Unknown" ShapeID="_x0000_i1025" DrawAspect="Content" ObjectID="_1629018279" r:id="rId10"/>
+          <o:OLEObject Type="Embed" ProgID="Unknown" ShapeID="_x0000_i1025" DrawAspect="Content" ObjectID="_1629018999" r:id="rId10"/>
         </w:object>
       </w:r>
     </w:p>
@@ -1200,6 +1200,61 @@
       <w:r>
         <w:t>An empty bar + green variant that fits 5 times in an icon to show that it’s been upgraded</w:t>
       </w:r>
+      <w:r>
+        <w:br/>
+      </w:r>
+    </w:p>
+    <w:p>
+      <w:r>
+        <w:t>Money ico</w:t>
+      </w:r>
+      <w:r>
+        <w:t>n</w:t>
+      </w:r>
+      <w:r>
+        <w:t>(Like a dollar, since it’s international)</w:t>
+      </w:r>
+    </w:p>
+    <w:p>
+      <w:r>
+        <w:t>The three buff effects:</w:t>
+      </w:r>
+    </w:p>
+    <w:p>
+      <w:pPr>
+        <w:pStyle w:val="Lijstalinea"/>
+        <w:numPr>
+          <w:ilvl w:val="0"/>
+          <w:numId w:val="5"/>
+        </w:numPr>
+      </w:pPr>
+      <w:r>
+        <w:t>Speed lines for the speed effect</w:t>
+      </w:r>
+    </w:p>
+    <w:p>
+      <w:pPr>
+        <w:pStyle w:val="Lijstalinea"/>
+        <w:numPr>
+          <w:ilvl w:val="0"/>
+          <w:numId w:val="5"/>
+        </w:numPr>
+      </w:pPr>
+      <w:r>
+        <w:t>Net on the bottom of the screen for the net effect</w:t>
+      </w:r>
+    </w:p>
+    <w:p>
+      <w:pPr>
+        <w:pStyle w:val="Lijstalinea"/>
+        <w:numPr>
+          <w:ilvl w:val="0"/>
+          <w:numId w:val="5"/>
+        </w:numPr>
+      </w:pPr>
+      <w:r>
+        <w:t>Glow around the boat for the shield</w:t>
+      </w:r>
       <w:bookmarkStart w:id="5" w:name="_GoBack"/>
       <w:bookmarkEnd w:id="5"/>
       <w:r>
@@ -1207,25 +1262,12 @@
       </w:r>
     </w:p>
     <w:p>
-      <w:r>
-        <w:t>Money ico</w:t>
-      </w:r>
-      <w:r>
-        <w:t>n</w:t>
-      </w:r>
-      <w:r>
-        <w:t>(Like a dollar, since it’s international)</w:t>
-      </w:r>
-      <w:r>
-        <w:br/>
-      </w:r>
-    </w:p>
-    <w:p>
       <w:pPr>
         <w:pStyle w:val="Kop2"/>
       </w:pPr>
       <w:bookmarkStart w:id="6" w:name="_Toc18402487"/>
       <w:r>
+        <w:lastRenderedPageBreak/>
         <w:t>Audio:</w:t>
       </w:r>
       <w:bookmarkEnd w:id="6"/>
@@ -1287,7 +1329,6 @@
         </w:numPr>
       </w:pPr>
       <w:r>
-        <w:lastRenderedPageBreak/>
         <w:t>Patch 3 music</w:t>
       </w:r>
     </w:p>
@@ -1652,6 +1693,119 @@
     </w:lvl>
   </w:abstractNum>
   <w:abstractNum w:abstractNumId="2" w15:restartNumberingAfterBreak="0">
+    <w:nsid w:val="4D950E33"/>
+    <w:multiLevelType w:val="hybridMultilevel"/>
+    <w:tmpl w:val="B8D08B9C"/>
+    <w:lvl w:ilvl="0" w:tplc="08090001">
+      <w:start w:val="1"/>
+      <w:numFmt w:val="bullet"/>
+      <w:lvlText w:val=""/>
+      <w:lvlJc w:val="left"/>
+      <w:pPr>
+        <w:ind w:left="720" w:hanging="360"/>
+      </w:pPr>
+      <w:rPr>
+        <w:rFonts w:ascii="Symbol" w:hAnsi="Symbol" w:hint="default"/>
+      </w:rPr>
+    </w:lvl>
+    <w:lvl w:ilvl="1" w:tplc="08090003" w:tentative="1">
+      <w:start w:val="1"/>
+      <w:numFmt w:val="bullet"/>
+      <w:lvlText w:val="o"/>
+      <w:lvlJc w:val="left"/>
+      <w:pPr>
+        <w:ind w:left="1440" w:hanging="360"/>
+      </w:pPr>
+      <w:rPr>
+        <w:rFonts w:ascii="Courier New" w:hAnsi="Courier New" w:cs="Courier New" w:hint="default"/>
+      </w:rPr>
+    </w:lvl>
+    <w:lvl w:ilvl="2" w:tplc="08090005" w:tentative="1">
+      <w:start w:val="1"/>
+      <w:numFmt w:val="bullet"/>
+      <w:lvlText w:val=""/>
+      <w:lvlJc w:val="left"/>
+      <w:pPr>
+        <w:ind w:left="2160" w:hanging="360"/>
+      </w:pPr>
+      <w:rPr>
+        <w:rFonts w:ascii="Wingdings" w:hAnsi="Wingdings" w:hint="default"/>
+      </w:rPr>
+    </w:lvl>
+    <w:lvl w:ilvl="3" w:tplc="08090001" w:tentative="1">
+      <w:start w:val="1"/>
+      <w:numFmt w:val="bullet"/>
+      <w:lvlText w:val=""/>
+      <w:lvlJc w:val="left"/>
+      <w:pPr>
+        <w:ind w:left="2880" w:hanging="360"/>
+      </w:pPr>
+      <w:rPr>
+        <w:rFonts w:ascii="Symbol" w:hAnsi="Symbol" w:hint="default"/>
+      </w:rPr>
+    </w:lvl>
+    <w:lvl w:ilvl="4" w:tplc="08090003" w:tentative="1">
+      <w:start w:val="1"/>
+      <w:numFmt w:val="bullet"/>
+      <w:lvlText w:val="o"/>
+      <w:lvlJc w:val="left"/>
+      <w:pPr>
+        <w:ind w:left="3600" w:hanging="360"/>
+      </w:pPr>
+      <w:rPr>
+        <w:rFonts w:ascii="Courier New" w:hAnsi="Courier New" w:cs="Courier New" w:hint="default"/>
+      </w:rPr>
+    </w:lvl>
+    <w:lvl w:ilvl="5" w:tplc="08090005" w:tentative="1">
+      <w:start w:val="1"/>
+      <w:numFmt w:val="bullet"/>
+      <w:lvlText w:val=""/>
+      <w:lvlJc w:val="left"/>
+      <w:pPr>
+        <w:ind w:left="4320" w:hanging="360"/>
+      </w:pPr>
+      <w:rPr>
+        <w:rFonts w:ascii="Wingdings" w:hAnsi="Wingdings" w:hint="default"/>
+      </w:rPr>
+    </w:lvl>
+    <w:lvl w:ilvl="6" w:tplc="08090001" w:tentative="1">
+      <w:start w:val="1"/>
+      <w:numFmt w:val="bullet"/>
+      <w:lvlText w:val=""/>
+      <w:lvlJc w:val="left"/>
+      <w:pPr>
+        <w:ind w:left="5040" w:hanging="360"/>
+      </w:pPr>
+      <w:rPr>
+        <w:rFonts w:ascii="Symbol" w:hAnsi="Symbol" w:hint="default"/>
+      </w:rPr>
+    </w:lvl>
+    <w:lvl w:ilvl="7" w:tplc="08090003" w:tentative="1">
+      <w:start w:val="1"/>
+      <w:numFmt w:val="bullet"/>
+      <w:lvlText w:val="o"/>
+      <w:lvlJc w:val="left"/>
+      <w:pPr>
+        <w:ind w:left="5760" w:hanging="360"/>
+      </w:pPr>
+      <w:rPr>
+        <w:rFonts w:ascii="Courier New" w:hAnsi="Courier New" w:cs="Courier New" w:hint="default"/>
+      </w:rPr>
+    </w:lvl>
+    <w:lvl w:ilvl="8" w:tplc="08090005" w:tentative="1">
+      <w:start w:val="1"/>
+      <w:numFmt w:val="bullet"/>
+      <w:lvlText w:val=""/>
+      <w:lvlJc w:val="left"/>
+      <w:pPr>
+        <w:ind w:left="6480" w:hanging="360"/>
+      </w:pPr>
+      <w:rPr>
+        <w:rFonts w:ascii="Wingdings" w:hAnsi="Wingdings" w:hint="default"/>
+      </w:rPr>
+    </w:lvl>
+  </w:abstractNum>
+  <w:abstractNum w:abstractNumId="3" w15:restartNumberingAfterBreak="0">
     <w:nsid w:val="663A7A78"/>
     <w:multiLevelType w:val="hybridMultilevel"/>
     <w:tmpl w:val="66729FBA"/>
@@ -1764,7 +1918,7 @@
       </w:rPr>
     </w:lvl>
   </w:abstractNum>
-  <w:abstractNum w:abstractNumId="3" w15:restartNumberingAfterBreak="0">
+  <w:abstractNum w:abstractNumId="4" w15:restartNumberingAfterBreak="0">
     <w:nsid w:val="7C1D262A"/>
     <w:multiLevelType w:val="hybridMultilevel"/>
     <w:tmpl w:val="ABC04E7E"/>
@@ -1881,12 +2035,15 @@
     <w:abstractNumId w:val="0"/>
   </w:num>
   <w:num w:numId="2">
-    <w:abstractNumId w:val="3"/>
+    <w:abstractNumId w:val="4"/>
   </w:num>
   <w:num w:numId="3">
     <w:abstractNumId w:val="1"/>
   </w:num>
   <w:num w:numId="4">
+    <w:abstractNumId w:val="3"/>
+  </w:num>
+  <w:num w:numId="5">
     <w:abstractNumId w:val="2"/>
   </w:num>
 </w:numbering>
@@ -2857,7 +3014,7 @@
 </file>
 
 <file path=customXml/itemProps1.xml><?xml version="1.0" encoding="utf-8"?>
-<ds:datastoreItem xmlns:ds="http://schemas.openxmlformats.org/officeDocument/2006/customXml" ds:itemID="{164DA54D-0BE1-477C-843D-A43458618F0F}">
+<ds:datastoreItem xmlns:ds="http://schemas.openxmlformats.org/officeDocument/2006/customXml" ds:itemID="{80C10B38-764D-4375-812C-4F0F9B939C86}">
   <ds:schemaRefs>
     <ds:schemaRef ds:uri="http://schemas.openxmlformats.org/officeDocument/2006/bibliography"/>
   </ds:schemaRefs>

</xml_diff>

<commit_message>
References + level icons
</commit_message>
<xml_diff>
--- a/Design docs/Game Design Document.docx
+++ b/Design docs/Game Design Document.docx
@@ -621,7 +621,7 @@
           <v:shape id="_x0000_i1025" type="#_x0000_t75" style="width:174.75pt;height:325.5pt" o:ole="">
             <v:imagedata r:id="rId9" o:title=""/>
           </v:shape>
-          <o:OLEObject Type="Embed" ProgID="Unknown" ShapeID="_x0000_i1025" DrawAspect="Content" ObjectID="_1629018999" r:id="rId10"/>
+          <o:OLEObject Type="Embed" ProgID="Unknown" ShapeID="_x0000_i1025" DrawAspect="Content" ObjectID="_1629019478" r:id="rId10"/>
         </w:object>
       </w:r>
     </w:p>
@@ -1089,6 +1089,20 @@
       </w:r>
     </w:p>
     <w:p>
+      <w:pPr>
+        <w:pStyle w:val="Lijstalinea"/>
+        <w:numPr>
+          <w:ilvl w:val="0"/>
+          <w:numId w:val="2"/>
+        </w:numPr>
+      </w:pPr>
+      <w:r>
+        <w:t>One icon for each garbage patch(Maybe location of each on the globe?)</w:t>
+      </w:r>
+      <w:bookmarkStart w:id="5" w:name="_GoBack"/>
+      <w:bookmarkEnd w:id="5"/>
+    </w:p>
+    <w:p>
       <w:r>
         <w:t>Upgrade Buttons</w:t>
       </w:r>
@@ -1255,8 +1269,6 @@
       <w:r>
         <w:t>Glow around the boat for the shield</w:t>
       </w:r>
-      <w:bookmarkStart w:id="5" w:name="_GoBack"/>
-      <w:bookmarkEnd w:id="5"/>
       <w:r>
         <w:br/>
       </w:r>
@@ -3014,7 +3026,7 @@
 </file>
 
 <file path=customXml/itemProps1.xml><?xml version="1.0" encoding="utf-8"?>
-<ds:datastoreItem xmlns:ds="http://schemas.openxmlformats.org/officeDocument/2006/customXml" ds:itemID="{80C10B38-764D-4375-812C-4F0F9B939C86}">
+<ds:datastoreItem xmlns:ds="http://schemas.openxmlformats.org/officeDocument/2006/customXml" ds:itemID="{88D7A4C5-C3CB-41AE-8653-065400D15191}">
   <ds:schemaRefs>
     <ds:schemaRef ds:uri="http://schemas.openxmlformats.org/officeDocument/2006/bibliography"/>
   </ds:schemaRefs>

</xml_diff>

<commit_message>
GDD updated with fish/2 characters/mouse drag
</commit_message>
<xml_diff>
--- a/Design docs/Game Design Document.docx
+++ b/Design docs/Game Design Document.docx
@@ -554,8 +554,6 @@
       <w:r>
         <w:t xml:space="preserve"> so you keep moving like in a bullet hell</w:t>
       </w:r>
-      <w:bookmarkStart w:id="1" w:name="_GoBack"/>
-      <w:bookmarkEnd w:id="1"/>
       <w:r>
         <w:t>, you move towards the trash(green) to collect it and hitting rocks(</w:t>
       </w:r>
@@ -581,16 +579,16 @@
       <w:r>
         <w:t xml:space="preserve">, collision size for picking up trash, as well as ‘power-up’ buttons that activate a temporary power-up. One is a super expensive net that temporarily catches everything on the screen when activated. The other is a temporary super-speed </w:t>
       </w:r>
-      <w:commentRangeStart w:id="2"/>
+      <w:commentRangeStart w:id="1"/>
       <w:r>
         <w:t>buff</w:t>
       </w:r>
-      <w:commentRangeEnd w:id="2"/>
+      <w:commentRangeEnd w:id="1"/>
       <w:r>
         <w:rPr>
           <w:rStyle w:val="Verwijzingopmerking"/>
         </w:rPr>
-        <w:commentReference w:id="2"/>
+        <w:commentReference w:id="1"/>
       </w:r>
       <w:r>
         <w:t>. There’s also a buff that makes your ship stronger so you can accidentally hit rocks for the duration of the buff. Each buff lasts 5 seconds.</w:t>
@@ -644,12 +642,12 @@
           <v:shape id="_x0000_i1025" type="#_x0000_t75" style="width:175.2pt;height:325.2pt" o:ole="">
             <v:imagedata r:id="rId9" o:title=""/>
           </v:shape>
-          <o:OLEObject Type="Embed" ProgID="Unknown" ShapeID="_x0000_i1025" DrawAspect="Content" ObjectID="_1629027264" r:id="rId10"/>
+          <o:OLEObject Type="Embed" ProgID="Unknown" ShapeID="_x0000_i1025" DrawAspect="Content" ObjectID="_1629271544" r:id="rId10"/>
         </w:object>
       </w:r>
     </w:p>
     <w:p>
-      <w:bookmarkStart w:id="3" w:name="_Toc18402484"/>
+      <w:bookmarkStart w:id="2" w:name="_Toc18402484"/>
       <w:r>
         <w:rPr>
           <w:rStyle w:val="Kop1Char"/>
@@ -675,143 +673,150 @@
         </w:rPr>
         <w:t>:</w:t>
       </w:r>
+      <w:bookmarkEnd w:id="2"/>
+      <w:r>
+        <w:t xml:space="preserve"> </w:t>
+      </w:r>
+      <w:r>
+        <w:br/>
+        <w:t>Boat movement</w:t>
+      </w:r>
+      <w:r>
+        <w:t xml:space="preserve"> is in all 4 directions and follows your finger/mouse whilst the map keeps moving forward, aka you keep moving like in a bullet hell. </w:t>
+      </w:r>
+      <w:r>
+        <w:t>base game environment,</w:t>
+      </w:r>
+      <w:r>
+        <w:t xml:space="preserve"> the ability to collect trash.</w:t>
+      </w:r>
+    </w:p>
+    <w:p>
+      <w:r>
+        <w:br/>
+        <w:t>A stat for tracking trash and a maximum trash stat + a screen that gets activated once you fill up your max trash.</w:t>
+      </w:r>
+      <w:r>
+        <w:t>(End screen/shop screen later once we have a shop)</w:t>
+      </w:r>
+      <w:r>
+        <w:br/>
+        <w:t xml:space="preserve">Objects that you can crash into + game over screen once you do. </w:t>
+      </w:r>
+      <w:r>
+        <w:br/>
+      </w:r>
+      <w:r>
+        <w:t>A cleanliness stat based on how much you collected.</w:t>
+      </w:r>
+      <w:r>
+        <w:br/>
+      </w:r>
+      <w:r>
+        <w:t xml:space="preserve">A </w:t>
+      </w:r>
+      <w:r>
+        <w:t xml:space="preserve">button to sell trash for income at the end of a level. </w:t>
+      </w:r>
+      <w:r>
+        <w:br/>
+        <w:t>Levels + level select on main menu.</w:t>
+      </w:r>
+      <w:r>
+        <w:br/>
+        <w:t>Ship model changes every 5 levels(Aka every new zone)</w:t>
+      </w:r>
+      <w:r>
+        <w:br/>
+        <w:t xml:space="preserve">Your trash capacity upgrading with each level. </w:t>
+      </w:r>
+      <w:r>
+        <w:br/>
+        <w:t>The ability to buy ship upgrades</w:t>
+      </w:r>
+      <w:r>
+        <w:t>(Spend income)</w:t>
+      </w:r>
+      <w:r>
+        <w:t xml:space="preserve"> + 5 bars beneath each upgrade icon that show that it’s been upgraded </w:t>
+      </w:r>
+      <w:r>
+        <w:br/>
+        <w:t>Ship upgrade 1: Speed buff(Can buy up to 5 times) that increases the speed</w:t>
+      </w:r>
+      <w:r>
+        <w:t xml:space="preserve"> of moving left/right</w:t>
+      </w:r>
+      <w:r>
+        <w:t xml:space="preserve"> by an extra 10% of base each time(So 100% = base, 1: 110, 2: 120, 3: 130, 4: 140, 5: 150) potentially more if its more fun later on.</w:t>
+      </w:r>
+    </w:p>
+    <w:p>
+      <w:r>
+        <w:t xml:space="preserve">Ship upgrade 2: Collision size for trash collection, </w:t>
+      </w:r>
+      <w:r>
+        <w:t>makes the circle around you in which you pick up trash bigger.</w:t>
+      </w:r>
+    </w:p>
+    <w:p>
+      <w:r>
+        <w:t>Ship upgrade 3: Power-up button, which has 3 options you can buy:</w:t>
+      </w:r>
+      <w:r>
+        <w:br/>
+        <w:t xml:space="preserve">Speed buff that increases your </w:t>
+      </w:r>
+      <w:r>
+        <w:t xml:space="preserve">left/right </w:t>
+      </w:r>
+      <w:r>
+        <w:t>speed to 170% temporarily</w:t>
+      </w:r>
+      <w:r>
+        <w:t>.</w:t>
+      </w:r>
+      <w:r>
+        <w:br/>
+        <w:t>Collision buff that makes you collect trash on the entire width of the screen.</w:t>
+      </w:r>
+      <w:r>
+        <w:br/>
+        <w:t>Invincibility buff that makes it so rocks can’t kill you.</w:t>
+      </w:r>
+    </w:p>
+    <w:p>
+      <w:r>
+        <w:t>Infinite upgrade: Passive income, this will just give you income over time as you are playing the game. Players can spend infinite money into this.</w:t>
+      </w:r>
+      <w:r>
+        <w:t xml:space="preserve"> A number in the corner of the icon shows how many times you’ve upgraded it already.</w:t>
+      </w:r>
+    </w:p>
+    <w:p>
+      <w:r>
+        <w:t>Dead fish in the trash at the start, last 3 levels start having living fish swim around.</w:t>
+      </w:r>
+    </w:p>
+    <w:p>
+      <w:pPr>
+        <w:pStyle w:val="Kop1"/>
+      </w:pPr>
+      <w:bookmarkStart w:id="3" w:name="_Toc18402485"/>
+      <w:r>
+        <w:t>Assets list:</w:t>
+      </w:r>
       <w:bookmarkEnd w:id="3"/>
-      <w:r>
-        <w:t xml:space="preserve"> </w:t>
-      </w:r>
-      <w:r>
-        <w:br/>
-        <w:t>Boat movement</w:t>
-      </w:r>
-      <w:r>
-        <w:t xml:space="preserve"> is in all 4 directions and follows your finger/mouse whilst the map keeps moving forward, aka you keep moving like in a bullet hell. </w:t>
-      </w:r>
-      <w:r>
-        <w:t>base game environment,</w:t>
-      </w:r>
-      <w:r>
-        <w:t xml:space="preserve"> the ability to collect trash.</w:t>
-      </w:r>
-      <w:r>
-        <w:br/>
-        <w:t>A stat for tracking trash and a maximum trash stat + a screen that gets activated once you fill up your max trash.</w:t>
-      </w:r>
-      <w:r>
-        <w:t>(End screen/shop screen later once we have a shop)</w:t>
-      </w:r>
-      <w:r>
-        <w:br/>
-        <w:t xml:space="preserve">Objects that you can crash into + game over screen once you do. </w:t>
-      </w:r>
-      <w:r>
-        <w:br/>
-      </w:r>
-      <w:r>
-        <w:t xml:space="preserve">An income stat. </w:t>
-      </w:r>
-      <w:r>
-        <w:br/>
-      </w:r>
-      <w:r>
-        <w:t xml:space="preserve">A </w:t>
-      </w:r>
-      <w:r>
-        <w:t xml:space="preserve">button to sell trash for income at the end of a level. </w:t>
-      </w:r>
-      <w:r>
-        <w:br/>
-        <w:t>Levels + level select on main menu.</w:t>
-      </w:r>
-      <w:r>
-        <w:br/>
-        <w:t>Ship model changes every 5 levels(Aka every new zone)</w:t>
-      </w:r>
-      <w:r>
-        <w:br/>
-        <w:t xml:space="preserve">Your trash capacity upgrading with each level. </w:t>
-      </w:r>
-      <w:r>
-        <w:br/>
-        <w:t>The ability to buy ship upgrades</w:t>
-      </w:r>
-      <w:r>
-        <w:t>(Spend income)</w:t>
-      </w:r>
-      <w:r>
-        <w:t xml:space="preserve"> + 5 bars beneath each upgrade icon that show that it’s been upgraded </w:t>
-      </w:r>
-      <w:r>
-        <w:br/>
-        <w:t>Ship upgrade 1: Speed buff(Can buy up to 5 times) that increases the speed</w:t>
-      </w:r>
-      <w:r>
-        <w:t xml:space="preserve"> of moving left/right</w:t>
-      </w:r>
-      <w:r>
-        <w:t xml:space="preserve"> by an extra 10% of base each time(So 100% = base, 1: 110, 2: 120, 3: 130, 4: 140, 5: 150) potentially more if its more fun later on.</w:t>
-      </w:r>
-    </w:p>
-    <w:p>
-      <w:r>
-        <w:t xml:space="preserve">Ship upgrade 2: Collision size for trash collection, </w:t>
-      </w:r>
-      <w:r>
-        <w:t>makes the circle around you in which you pick up trash bigger.</w:t>
-      </w:r>
-    </w:p>
-    <w:p>
-      <w:r>
-        <w:t>Ship upgrade 3: Power-up button, which has 3 options you can buy:</w:t>
-      </w:r>
-      <w:r>
-        <w:br/>
-        <w:t xml:space="preserve">Speed buff that increases your </w:t>
-      </w:r>
-      <w:r>
-        <w:t xml:space="preserve">left/right </w:t>
-      </w:r>
-      <w:r>
-        <w:t>speed to 170% temporarily</w:t>
-      </w:r>
-      <w:r>
-        <w:t>.</w:t>
-      </w:r>
-      <w:r>
-        <w:br/>
-        <w:t>Collision buff that makes you collect trash on the entire width of the screen.</w:t>
-      </w:r>
-      <w:r>
-        <w:br/>
-        <w:t>Invincibility buff that makes it so rocks can’t kill you.</w:t>
-      </w:r>
-    </w:p>
-    <w:p>
-      <w:r>
-        <w:t>Infinite upgrade: Passive income, this will just give you income over time as you are playing the game. Players can spend infinite money into this.</w:t>
-      </w:r>
-      <w:r>
-        <w:t xml:space="preserve"> A number in the corner of the icon shows how many times you’ve upgraded it already.</w:t>
-      </w:r>
-    </w:p>
-    <w:p>
-      <w:pPr>
-        <w:pStyle w:val="Kop1"/>
-      </w:pPr>
-      <w:bookmarkStart w:id="4" w:name="_Toc18402485"/>
-      <w:r>
-        <w:t>Assets list:</w:t>
+    </w:p>
+    <w:p>
+      <w:pPr>
+        <w:pStyle w:val="Kop2"/>
+      </w:pPr>
+      <w:bookmarkStart w:id="4" w:name="_Toc18402486"/>
+      <w:r>
+        <w:t>Graphics:</w:t>
       </w:r>
       <w:bookmarkEnd w:id="4"/>
-    </w:p>
-    <w:p>
-      <w:pPr>
-        <w:pStyle w:val="Kop2"/>
-      </w:pPr>
-      <w:bookmarkStart w:id="5" w:name="_Toc18402486"/>
-      <w:r>
-        <w:t>Graphics:</w:t>
-      </w:r>
-      <w:bookmarkEnd w:id="5"/>
     </w:p>
     <w:p>
       <w:r>
@@ -890,15 +895,13 @@
         </w:numPr>
       </w:pPr>
       <w:r>
-        <w:t xml:space="preserve">Brown </w:t>
-      </w:r>
-      <w:proofErr w:type="spellStart"/>
-      <w:r>
-        <w:t>muk</w:t>
-      </w:r>
-      <w:proofErr w:type="spellEnd"/>
-      <w:r>
-        <w:t xml:space="preserve"> patch</w:t>
+        <w:t>Brown mu</w:t>
+      </w:r>
+      <w:r>
+        <w:t>c</w:t>
+      </w:r>
+      <w:r>
+        <w:t>k patch</w:t>
       </w:r>
     </w:p>
     <w:p>
@@ -942,6 +945,7 @@
     </w:p>
     <w:p>
       <w:r>
+        <w:lastRenderedPageBreak/>
         <w:t>7 Rock models:</w:t>
       </w:r>
       <w:r>
@@ -954,9 +958,6 @@
       </w:r>
       <w:r>
         <w:br/>
-      </w:r>
-      <w:r>
-        <w:lastRenderedPageBreak/>
         <w:t>Two smaller fully stone spikes sticking out together</w:t>
       </w:r>
       <w:r>
@@ -1038,21 +1039,22 @@
       <w:r>
         <w:t>)</w:t>
       </w:r>
-      <w:r>
-        <w:br/>
-      </w:r>
-      <w:r>
-        <w:br/>
+    </w:p>
+    <w:p>
+      <w:r>
+        <w:t>2 Fish, one dead and one living, living one animations(stretch goal)</w:t>
+      </w:r>
+    </w:p>
+    <w:p>
+      <w:r>
         <w:t>Water textures</w:t>
       </w:r>
       <w:r>
         <w:t>(Check Trello)</w:t>
       </w:r>
-      <w:r>
-        <w:br/>
-      </w:r>
-      <w:r>
-        <w:br/>
+    </w:p>
+    <w:p>
+      <w:r>
         <w:t>Logo</w:t>
       </w:r>
       <w:r>
@@ -1276,6 +1278,7 @@
         </w:numPr>
       </w:pPr>
       <w:r>
+        <w:lastRenderedPageBreak/>
         <w:t>Net on the bottom of the screen for the net effect</w:t>
       </w:r>
     </w:p>
@@ -1290,6 +1293,21 @@
       <w:r>
         <w:t>Glow around the boat for the shield</w:t>
       </w:r>
+    </w:p>
+    <w:p>
+      <w:r>
+        <w:t>2 characters + animation:</w:t>
+      </w:r>
+      <w:r>
+        <w:br/>
+        <w:t>Mayor</w:t>
+      </w:r>
+      <w:r>
+        <w:br/>
+        <w:t>Captain of the ship</w:t>
+      </w:r>
+      <w:bookmarkStart w:id="5" w:name="_GoBack"/>
+      <w:bookmarkEnd w:id="5"/>
       <w:r>
         <w:br/>
       </w:r>
@@ -1300,7 +1318,6 @@
       </w:pPr>
       <w:bookmarkStart w:id="6" w:name="_Toc18402487"/>
       <w:r>
-        <w:lastRenderedPageBreak/>
         <w:t>Audio:</w:t>
       </w:r>
       <w:bookmarkEnd w:id="6"/>
@@ -1453,7 +1470,7 @@
 
 <file path=word/comments.xml><?xml version="1.0" encoding="utf-8"?>
 <w:comments xmlns:wpc="http://schemas.microsoft.com/office/word/2010/wordprocessingCanvas" xmlns:cx="http://schemas.microsoft.com/office/drawing/2014/chartex" xmlns:cx1="http://schemas.microsoft.com/office/drawing/2015/9/8/chartex" xmlns:cx2="http://schemas.microsoft.com/office/drawing/2015/10/21/chartex" xmlns:cx3="http://schemas.microsoft.com/office/drawing/2016/5/9/chartex" xmlns:cx4="http://schemas.microsoft.com/office/drawing/2016/5/10/chartex" xmlns:cx5="http://schemas.microsoft.com/office/drawing/2016/5/11/chartex" xmlns:cx6="http://schemas.microsoft.com/office/drawing/2016/5/12/chartex" xmlns:cx7="http://schemas.microsoft.com/office/drawing/2016/5/13/chartex" xmlns:cx8="http://schemas.microsoft.com/office/drawing/2016/5/14/chartex" xmlns:mc="http://schemas.openxmlformats.org/markup-compatibility/2006" xmlns:aink="http://schemas.microsoft.com/office/drawing/2016/ink" xmlns:am3d="http://schemas.microsoft.com/office/drawing/2017/model3d" xmlns:o="urn:schemas-microsoft-com:office:office" xmlns:r="http://schemas.openxmlformats.org/officeDocument/2006/relationships" xmlns:m="http://schemas.openxmlformats.org/officeDocument/2006/math" xmlns:v="urn:schemas-microsoft-com:vml" xmlns:wp14="http://schemas.microsoft.com/office/word/2010/wordprocessingDrawing" xmlns:wp="http://schemas.openxmlformats.org/drawingml/2006/wordprocessingDrawing" xmlns:w10="urn:schemas-microsoft-com:office:word" xmlns:w="http://schemas.openxmlformats.org/wordprocessingml/2006/main" xmlns:w14="http://schemas.microsoft.com/office/word/2010/wordml" xmlns:w15="http://schemas.microsoft.com/office/word/2012/wordml" xmlns:w16cid="http://schemas.microsoft.com/office/word/2016/wordml/cid" xmlns:w16se="http://schemas.microsoft.com/office/word/2015/wordml/symex" xmlns:wpg="http://schemas.microsoft.com/office/word/2010/wordprocessingGroup" xmlns:wpi="http://schemas.microsoft.com/office/word/2010/wordprocessingInk" xmlns:wne="http://schemas.microsoft.com/office/word/2006/wordml" xmlns:wps="http://schemas.microsoft.com/office/word/2010/wordprocessingShape" mc:Ignorable="w14 w15 w16se w16cid wp14">
-  <w:comment w:id="2" w:author="Rick Oosthof" w:date="2019-09-03T11:03:00Z" w:initials="RO">
+  <w:comment w:id="1" w:author="Rick Oosthof" w:date="2019-09-03T11:03:00Z" w:initials="RO">
     <w:p>
       <w:pPr>
         <w:pStyle w:val="Tekstopmerking"/>
@@ -3047,7 +3064,7 @@
 </file>
 
 <file path=customXml/itemProps1.xml><?xml version="1.0" encoding="utf-8"?>
-<ds:datastoreItem xmlns:ds="http://schemas.openxmlformats.org/officeDocument/2006/customXml" ds:itemID="{19D382F6-0E09-4426-98B3-A8E0C81B2319}">
+<ds:datastoreItem xmlns:ds="http://schemas.openxmlformats.org/officeDocument/2006/customXml" ds:itemID="{DD5D2127-08D5-480A-BBAE-5A8DE44FDDD2}">
   <ds:schemaRefs>
     <ds:schemaRef ds:uri="http://schemas.openxmlformats.org/officeDocument/2006/bibliography"/>
   </ds:schemaRefs>

</xml_diff>

<commit_message>
added countries to GDD
</commit_message>
<xml_diff>
--- a/Design docs/Game Design Document.docx
+++ b/Design docs/Game Design Document.docx
@@ -642,7 +642,7 @@
           <v:shape id="_x0000_i1025" type="#_x0000_t75" style="width:175.2pt;height:325.2pt" o:ole="">
             <v:imagedata r:id="rId9" o:title=""/>
           </v:shape>
-          <o:OLEObject Type="Embed" ProgID="Unknown" ShapeID="_x0000_i1025" DrawAspect="Content" ObjectID="_1629271544" r:id="rId10"/>
+          <o:OLEObject Type="Embed" ProgID="Unknown" ShapeID="_x0000_i1025" DrawAspect="Content" ObjectID="_1629273553" r:id="rId10"/>
         </w:object>
       </w:r>
     </w:p>
@@ -1306,21 +1306,19 @@
         <w:br/>
         <w:t>Captain of the ship</w:t>
       </w:r>
-      <w:bookmarkStart w:id="5" w:name="_GoBack"/>
+      <w:r>
+        <w:br/>
+      </w:r>
+    </w:p>
+    <w:p>
+      <w:pPr>
+        <w:pStyle w:val="Kop2"/>
+      </w:pPr>
+      <w:bookmarkStart w:id="5" w:name="_Toc18402487"/>
+      <w:r>
+        <w:t>Audio:</w:t>
+      </w:r>
       <w:bookmarkEnd w:id="5"/>
-      <w:r>
-        <w:br/>
-      </w:r>
-    </w:p>
-    <w:p>
-      <w:pPr>
-        <w:pStyle w:val="Kop2"/>
-      </w:pPr>
-      <w:bookmarkStart w:id="6" w:name="_Toc18402487"/>
-      <w:r>
-        <w:t>Audio:</w:t>
-      </w:r>
-      <w:bookmarkEnd w:id="6"/>
     </w:p>
     <w:p>
       <w:r>
@@ -1457,6 +1455,204 @@
       <w:r>
         <w:t>(Maybe a hammer hitting something?)</w:t>
       </w:r>
+    </w:p>
+    <w:p>
+      <w:r>
+        <w:br w:type="page"/>
+      </w:r>
+    </w:p>
+    <w:p>
+      <w:pPr>
+        <w:rPr>
+          <w:b/>
+          <w:lang w:val="en-US"/>
+        </w:rPr>
+      </w:pPr>
+      <w:r>
+        <w:rPr>
+          <w:b/>
+          <w:lang w:val="en-US"/>
+        </w:rPr>
+        <w:lastRenderedPageBreak/>
+        <w:t>5 Garbage Patches:</w:t>
+      </w:r>
+    </w:p>
+    <w:p>
+      <w:pPr>
+        <w:rPr>
+          <w:lang w:val="en-US"/>
+        </w:rPr>
+      </w:pPr>
+      <w:r>
+        <w:rPr>
+          <w:lang w:val="en-US"/>
+        </w:rPr>
+        <w:t>North Pacific</w:t>
+      </w:r>
+      <w:r>
+        <w:rPr>
+          <w:lang w:val="en-US"/>
+        </w:rPr>
+        <w:br/>
+        <w:t>Country: Hawaii</w:t>
+      </w:r>
+    </w:p>
+    <w:p>
+      <w:pPr>
+        <w:rPr>
+          <w:lang w:val="en-US"/>
+        </w:rPr>
+      </w:pPr>
+      <w:r>
+        <w:rPr>
+          <w:lang w:val="en-US"/>
+        </w:rPr>
+        <w:t>North Atlantic</w:t>
+      </w:r>
+      <w:r>
+        <w:rPr>
+          <w:lang w:val="en-US"/>
+        </w:rPr>
+        <w:br/>
+        <w:t>Country: UK(Scottish)</w:t>
+      </w:r>
+    </w:p>
+    <w:p>
+      <w:pPr>
+        <w:rPr>
+          <w:lang w:val="en-US"/>
+        </w:rPr>
+      </w:pPr>
+      <w:r>
+        <w:rPr>
+          <w:lang w:val="en-US"/>
+        </w:rPr>
+        <w:t>South Atlantic</w:t>
+      </w:r>
+      <w:r>
+        <w:rPr>
+          <w:lang w:val="en-US"/>
+        </w:rPr>
+        <w:br/>
+        <w:t>Country: North Africa/Maghreb</w:t>
+      </w:r>
+    </w:p>
+    <w:p>
+      <w:pPr>
+        <w:rPr>
+          <w:lang w:val="en-US"/>
+        </w:rPr>
+      </w:pPr>
+      <w:r>
+        <w:rPr>
+          <w:lang w:val="en-US"/>
+        </w:rPr>
+        <w:t>South Pacific</w:t>
+      </w:r>
+      <w:r>
+        <w:rPr>
+          <w:lang w:val="en-US"/>
+        </w:rPr>
+        <w:br/>
+        <w:t>Country: South America</w:t>
+      </w:r>
+    </w:p>
+    <w:p>
+      <w:pPr>
+        <w:rPr>
+          <w:lang w:val="en-US"/>
+        </w:rPr>
+      </w:pPr>
+      <w:r>
+        <w:rPr>
+          <w:lang w:val="en-US"/>
+        </w:rPr>
+        <w:t>Indian Ocean</w:t>
+      </w:r>
+      <w:r>
+        <w:rPr>
+          <w:lang w:val="en-US"/>
+        </w:rPr>
+        <w:br/>
+        <w:t>Country: India</w:t>
+      </w:r>
+    </w:p>
+    <w:p>
+      <w:pPr>
+        <w:rPr>
+          <w:lang w:val="en-US"/>
+        </w:rPr>
+      </w:pPr>
+      <w:r>
+        <w:rPr>
+          <w:noProof/>
+        </w:rPr>
+        <w:drawing>
+          <wp:inline distT="0" distB="0" distL="0" distR="0" wp14:anchorId="5B9BF047" wp14:editId="085DBB46">
+            <wp:extent cx="5731510" cy="3510280"/>
+            <wp:effectExtent l="0" t="0" r="2540" b="0"/>
+            <wp:docPr id="1" name="Afbeelding 1" descr="Afbeeldingsresultaat voor 5 garbage patches location"/>
+            <wp:cNvGraphicFramePr>
+              <a:graphicFrameLocks xmlns:a="http://schemas.openxmlformats.org/drawingml/2006/main" noChangeAspect="1"/>
+            </wp:cNvGraphicFramePr>
+            <a:graphic xmlns:a="http://schemas.openxmlformats.org/drawingml/2006/main">
+              <a:graphicData uri="http://schemas.openxmlformats.org/drawingml/2006/picture">
+                <pic:pic xmlns:pic="http://schemas.openxmlformats.org/drawingml/2006/picture">
+                  <pic:nvPicPr>
+                    <pic:cNvPr id="0" name="Picture 1" descr="Afbeeldingsresultaat voor 5 garbage patches location"/>
+                    <pic:cNvPicPr>
+                      <a:picLocks noChangeAspect="1" noChangeArrowheads="1"/>
+                    </pic:cNvPicPr>
+                  </pic:nvPicPr>
+                  <pic:blipFill>
+                    <a:blip r:embed="rId11">
+                      <a:extLst>
+                        <a:ext uri="{28A0092B-C50C-407E-A947-70E740481C1C}">
+                          <a14:useLocalDpi xmlns:a14="http://schemas.microsoft.com/office/drawing/2010/main" val="0"/>
+                        </a:ext>
+                      </a:extLst>
+                    </a:blip>
+                    <a:srcRect/>
+                    <a:stretch>
+                      <a:fillRect/>
+                    </a:stretch>
+                  </pic:blipFill>
+                  <pic:spPr bwMode="auto">
+                    <a:xfrm>
+                      <a:off x="0" y="0"/>
+                      <a:ext cx="5731510" cy="3510280"/>
+                    </a:xfrm>
+                    <a:prstGeom prst="rect">
+                      <a:avLst/>
+                    </a:prstGeom>
+                    <a:noFill/>
+                    <a:ln>
+                      <a:noFill/>
+                    </a:ln>
+                  </pic:spPr>
+                </pic:pic>
+              </a:graphicData>
+            </a:graphic>
+          </wp:inline>
+        </w:drawing>
+      </w:r>
+    </w:p>
+    <w:p>
+      <w:pPr>
+        <w:rPr>
+          <w:lang w:val="en-US"/>
+        </w:rPr>
+      </w:pPr>
+      <w:r>
+        <w:rPr>
+          <w:lang w:val="en-US"/>
+        </w:rPr>
+        <w:t xml:space="preserve"> </w:t>
+      </w:r>
+    </w:p>
+    <w:p>
+      <w:bookmarkStart w:id="6" w:name="_GoBack"/>
+      <w:bookmarkEnd w:id="6"/>
     </w:p>
     <w:sectPr>
       <w:pgSz w:w="11906" w:h="16838"/>
@@ -3064,7 +3260,7 @@
 </file>
 
 <file path=customXml/itemProps1.xml><?xml version="1.0" encoding="utf-8"?>
-<ds:datastoreItem xmlns:ds="http://schemas.openxmlformats.org/officeDocument/2006/customXml" ds:itemID="{DD5D2127-08D5-480A-BBAE-5A8DE44FDDD2}">
+<ds:datastoreItem xmlns:ds="http://schemas.openxmlformats.org/officeDocument/2006/customXml" ds:itemID="{F0008D74-845A-4BD5-A400-DCD18C6BC39D}">
   <ds:schemaRefs>
     <ds:schemaRef ds:uri="http://schemas.openxmlformats.org/officeDocument/2006/bibliography"/>
   </ds:schemaRefs>

</xml_diff>

<commit_message>
update to GDD with monday discussion
</commit_message>
<xml_diff>
--- a/Design docs/Game Design Document.docx
+++ b/Design docs/Game Design Document.docx
@@ -563,60 +563,76 @@
       </w:r>
       <w:proofErr w:type="spellEnd"/>
       <w:r>
-        <w:t>) gets to a game-over screen. This has a retry option that just reloads the level and a menu button.</w:t>
-      </w:r>
-    </w:p>
-    <w:p>
-      <w:r>
-        <w:t xml:space="preserve">After this is the income and capacity system. First we need levels and then a way to transfer upgrades between levels. The end screen should now have a next level and the main menu should have a level select. After you reach your trash capacity there should be a return to port menu that pops up, </w:t>
-      </w:r>
-      <w:r>
-        <w:t>where you can sell your trash, view your money and spend it on upgrades to the: ship speed</w:t>
-      </w:r>
-      <w:r>
-        <w:t>(Left &amp; right)</w:t>
-      </w:r>
-      <w:r>
-        <w:t xml:space="preserve">, collision size for picking up trash, as well as ‘power-up’ buttons that activate a temporary power-up. One is a super expensive net that temporarily catches everything on the screen when activated. The other is a temporary super-speed </w:t>
-      </w:r>
-      <w:commentRangeStart w:id="1"/>
-      <w:r>
-        <w:t>buff</w:t>
-      </w:r>
-      <w:commentRangeEnd w:id="1"/>
+        <w:t>)</w:t>
+      </w:r>
+      <w:r>
+        <w:t xml:space="preserve">, islands and sand banks </w:t>
+      </w:r>
+      <w:r>
+        <w:t>gets to a game-over screen</w:t>
+      </w:r>
+      <w:r>
+        <w:t>, you can upgrade this later so you can survive hits</w:t>
+      </w:r>
+      <w:r>
+        <w:t>. This has a retry option that just reloads the level and a menu button.</w:t>
+      </w:r>
+    </w:p>
+    <w:p>
+      <w:r>
+        <w:t>As you fill up your trash capacity the level ends, after which you get to a score screen that displays: Time, score(aka time/trash collected – amount of things hit), trash collected &amp; amount of things hit, press continue and it shows your cleanliness meter and the mayor wants to give you a new reward after how good a job you did. Here you can choose between 3 primary upgrades: Boat speed, which lets you move faster on the ocean</w:t>
+      </w:r>
+      <w:r>
+        <w:br/>
+        <w:t>Movement speed, which lets you navigate faster(AKA follow your finger more)</w:t>
+      </w:r>
+      <w:r>
+        <w:br/>
+        <w:t>Health, which lets you hit more things</w:t>
+      </w:r>
+    </w:p>
+    <w:p>
+      <w:r>
+        <w:t>The mayor also explains that upgrading all of these 3 to full will upgrade your ship to a new one and give you access to new upgrades</w:t>
+      </w:r>
+      <w:r>
+        <w:br/>
+        <w:t>You can also however spend your reward on a power-up, 3 options in total and you can only carry one into each game:</w:t>
+      </w:r>
+      <w:r>
+        <w:br/>
+        <w:t>Speed, which lets you temporarily go a lot faster/follow finger better</w:t>
+      </w:r>
+      <w:r>
+        <w:br/>
+        <w:t>Net, which lets you temporarily collect all the trash in the gameplay area with a massive net</w:t>
+      </w:r>
+      <w:r>
+        <w:br/>
+        <w:t>Shield, which lets you temporarily crash into obstacles with no issue</w:t>
+      </w:r>
+    </w:p>
+    <w:p>
+      <w:r>
+        <w:t>Finally, you can also spend money on a fleet upgrade, which adds a passive extra cleanliness after each game and allows you to get more cleanliness later in the game</w:t>
+      </w:r>
+    </w:p>
+    <w:p>
+      <w:r>
+        <w:t>After this, you can go to the next level, including the last level there are 25 levels in total. After every 5</w:t>
+      </w:r>
       <w:r>
         <w:rPr>
-          <w:rStyle w:val="Verwijzingopmerking"/>
+          <w:vertAlign w:val="superscript"/>
         </w:rPr>
-        <w:commentReference w:id="1"/>
-      </w:r>
-      <w:r>
-        <w:t>. There’s also a buff that makes your ship stronger so you can accidentally hit rocks for the duration of the buff. Each buff lasts 5 seconds.</w:t>
-      </w:r>
-      <w:r>
-        <w:t xml:space="preserve"> </w:t>
-      </w:r>
-      <w:r>
-        <w:t xml:space="preserve">There is also a passive income referred to as the fleet </w:t>
-      </w:r>
-      <w:r>
-        <w:t xml:space="preserve">that you can upgrade infinitely to just keep adding income to it. </w:t>
-      </w:r>
-    </w:p>
-    <w:p>
-      <w:r>
-        <w:t>Start with building 5 levels, one for each trash patch. Each level ends when your trash capacity is full, and goes to the aforementioned end screen. After that we can start expanding it into 5x5 levels.</w:t>
-      </w:r>
-    </w:p>
-    <w:p>
-      <w:r>
-        <w:t xml:space="preserve">A final level to add would be the endless level where you can earn the money to upgrade your ship to the max. </w:t>
-      </w:r>
-      <w:r>
-        <w:t>If magically we have a Lot of time left, the next trash capacity would upgrade you to a space ship and we can start cleaning space debris, but that’s a mega extra epic stretch goal.</w:t>
-      </w:r>
-    </w:p>
-    <w:p/>
+        <w:t>th</w:t>
+      </w:r>
+      <w:r>
+        <w:t xml:space="preserve"> level the mayor comes in and tells you that in addition to your usual upgrade she’s also upgraded your trash capacity for doing such a good job! Meaning that you now have to collect more trash per level.</w:t>
+      </w:r>
+      <w:bookmarkStart w:id="1" w:name="_GoBack"/>
+      <w:bookmarkEnd w:id="1"/>
+    </w:p>
     <w:p>
       <w:r>
         <w:object w:dxaOrig="11908" w:dyaOrig="22058" w14:anchorId="43855B94">
@@ -640,9 +656,9 @@
             <o:lock v:ext="edit" aspectratio="t"/>
           </v:shapetype>
           <v:shape id="_x0000_i1025" type="#_x0000_t75" style="width:175.2pt;height:325.2pt" o:ole="">
-            <v:imagedata r:id="rId9" o:title=""/>
+            <v:imagedata r:id="rId6" o:title=""/>
           </v:shape>
-          <o:OLEObject Type="Embed" ProgID="Unknown" ShapeID="_x0000_i1025" DrawAspect="Content" ObjectID="_1629271544" r:id="rId10"/>
+          <o:OLEObject Type="Embed" ProgID="Unknown" ShapeID="_x0000_i1025" DrawAspect="Content" ObjectID="_1629549470" r:id="rId7"/>
         </w:object>
       </w:r>
     </w:p>
@@ -652,7 +668,6 @@
         <w:rPr>
           <w:rStyle w:val="Kop1Char"/>
         </w:rPr>
-        <w:lastRenderedPageBreak/>
         <w:t>Features</w:t>
       </w:r>
       <w:r>
@@ -690,8 +705,6 @@
       <w:r>
         <w:t xml:space="preserve"> the ability to collect trash.</w:t>
       </w:r>
-    </w:p>
-    <w:p>
       <w:r>
         <w:br/>
         <w:t>A stat for tracking trash and a maximum trash stat + a screen that gets activated once you fill up your max trash.</w:t>
@@ -707,7 +720,7 @@
         <w:br/>
       </w:r>
       <w:r>
-        <w:t>A cleanliness stat based on how much you collected.</w:t>
+        <w:t xml:space="preserve">An income stat. </w:t>
       </w:r>
       <w:r>
         <w:br/>
@@ -787,15 +800,11 @@
     </w:p>
     <w:p>
       <w:r>
+        <w:lastRenderedPageBreak/>
         <w:t>Infinite upgrade: Passive income, this will just give you income over time as you are playing the game. Players can spend infinite money into this.</w:t>
       </w:r>
       <w:r>
         <w:t xml:space="preserve"> A number in the corner of the icon shows how many times you’ve upgraded it already.</w:t>
-      </w:r>
-    </w:p>
-    <w:p>
-      <w:r>
-        <w:t>Dead fish in the trash at the start, last 3 levels start having living fish swim around.</w:t>
       </w:r>
     </w:p>
     <w:p>
@@ -895,13 +904,15 @@
         </w:numPr>
       </w:pPr>
       <w:r>
-        <w:t>Brown mu</w:t>
-      </w:r>
-      <w:r>
-        <w:t>c</w:t>
-      </w:r>
-      <w:r>
-        <w:t>k patch</w:t>
+        <w:t xml:space="preserve">Brown </w:t>
+      </w:r>
+      <w:proofErr w:type="spellStart"/>
+      <w:r>
+        <w:t>muk</w:t>
+      </w:r>
+      <w:proofErr w:type="spellEnd"/>
+      <w:r>
+        <w:t xml:space="preserve"> patch</w:t>
       </w:r>
     </w:p>
     <w:p>
@@ -945,7 +956,6 @@
     </w:p>
     <w:p>
       <w:r>
-        <w:lastRenderedPageBreak/>
         <w:t>7 Rock models:</w:t>
       </w:r>
       <w:r>
@@ -1039,22 +1049,21 @@
       <w:r>
         <w:t>)</w:t>
       </w:r>
-    </w:p>
-    <w:p>
-      <w:r>
-        <w:t>2 Fish, one dead and one living, living one animations(stretch goal)</w:t>
-      </w:r>
-    </w:p>
-    <w:p>
-      <w:r>
+      <w:r>
+        <w:br/>
+      </w:r>
+      <w:r>
+        <w:br/>
         <w:t>Water textures</w:t>
       </w:r>
       <w:r>
         <w:t>(Check Trello)</w:t>
       </w:r>
-    </w:p>
-    <w:p>
-      <w:r>
+      <w:r>
+        <w:br/>
+      </w:r>
+      <w:r>
+        <w:br/>
         <w:t>Logo</w:t>
       </w:r>
       <w:r>
@@ -1098,6 +1107,7 @@
         </w:numPr>
       </w:pPr>
       <w:r>
+        <w:lastRenderedPageBreak/>
         <w:t>Next Level</w:t>
       </w:r>
     </w:p>
@@ -1278,7 +1288,6 @@
         </w:numPr>
       </w:pPr>
       <w:r>
-        <w:lastRenderedPageBreak/>
         <w:t>Net on the bottom of the screen for the net effect</w:t>
       </w:r>
     </w:p>
@@ -1293,34 +1302,19 @@
       <w:r>
         <w:t>Glow around the boat for the shield</w:t>
       </w:r>
-    </w:p>
-    <w:p>
-      <w:r>
-        <w:t>2 characters + animation:</w:t>
-      </w:r>
-      <w:r>
-        <w:br/>
-        <w:t>Mayor</w:t>
-      </w:r>
-      <w:r>
-        <w:br/>
-        <w:t>Captain of the ship</w:t>
-      </w:r>
-      <w:bookmarkStart w:id="5" w:name="_GoBack"/>
+      <w:r>
+        <w:br/>
+      </w:r>
+    </w:p>
+    <w:p>
+      <w:pPr>
+        <w:pStyle w:val="Kop2"/>
+      </w:pPr>
+      <w:bookmarkStart w:id="5" w:name="_Toc18402487"/>
+      <w:r>
+        <w:t>Audio:</w:t>
+      </w:r>
       <w:bookmarkEnd w:id="5"/>
-      <w:r>
-        <w:br/>
-      </w:r>
-    </w:p>
-    <w:p>
-      <w:pPr>
-        <w:pStyle w:val="Kop2"/>
-      </w:pPr>
-      <w:bookmarkStart w:id="6" w:name="_Toc18402487"/>
-      <w:r>
-        <w:t>Audio:</w:t>
-      </w:r>
-      <w:bookmarkEnd w:id="6"/>
     </w:p>
     <w:p>
       <w:r>
@@ -1466,52 +1460,6 @@
     </w:sectPr>
   </w:body>
 </w:document>
-</file>
-
-<file path=word/comments.xml><?xml version="1.0" encoding="utf-8"?>
-<w:comments xmlns:wpc="http://schemas.microsoft.com/office/word/2010/wordprocessingCanvas" xmlns:cx="http://schemas.microsoft.com/office/drawing/2014/chartex" xmlns:cx1="http://schemas.microsoft.com/office/drawing/2015/9/8/chartex" xmlns:cx2="http://schemas.microsoft.com/office/drawing/2015/10/21/chartex" xmlns:cx3="http://schemas.microsoft.com/office/drawing/2016/5/9/chartex" xmlns:cx4="http://schemas.microsoft.com/office/drawing/2016/5/10/chartex" xmlns:cx5="http://schemas.microsoft.com/office/drawing/2016/5/11/chartex" xmlns:cx6="http://schemas.microsoft.com/office/drawing/2016/5/12/chartex" xmlns:cx7="http://schemas.microsoft.com/office/drawing/2016/5/13/chartex" xmlns:cx8="http://schemas.microsoft.com/office/drawing/2016/5/14/chartex" xmlns:mc="http://schemas.openxmlformats.org/markup-compatibility/2006" xmlns:aink="http://schemas.microsoft.com/office/drawing/2016/ink" xmlns:am3d="http://schemas.microsoft.com/office/drawing/2017/model3d" xmlns:o="urn:schemas-microsoft-com:office:office" xmlns:r="http://schemas.openxmlformats.org/officeDocument/2006/relationships" xmlns:m="http://schemas.openxmlformats.org/officeDocument/2006/math" xmlns:v="urn:schemas-microsoft-com:vml" xmlns:wp14="http://schemas.microsoft.com/office/word/2010/wordprocessingDrawing" xmlns:wp="http://schemas.openxmlformats.org/drawingml/2006/wordprocessingDrawing" xmlns:w10="urn:schemas-microsoft-com:office:word" xmlns:w="http://schemas.openxmlformats.org/wordprocessingml/2006/main" xmlns:w14="http://schemas.microsoft.com/office/word/2010/wordml" xmlns:w15="http://schemas.microsoft.com/office/word/2012/wordml" xmlns:w16cid="http://schemas.microsoft.com/office/word/2016/wordml/cid" xmlns:w16se="http://schemas.microsoft.com/office/word/2015/wordml/symex" xmlns:wpg="http://schemas.microsoft.com/office/word/2010/wordprocessingGroup" xmlns:wpi="http://schemas.microsoft.com/office/word/2010/wordprocessingInk" xmlns:wne="http://schemas.microsoft.com/office/word/2006/wordml" xmlns:wps="http://schemas.microsoft.com/office/word/2010/wordprocessingShape" mc:Ignorable="w14 w15 w16se w16cid wp14">
-  <w:comment w:id="1" w:author="Rick Oosthof" w:date="2019-09-03T11:03:00Z" w:initials="RO">
-    <w:p>
-      <w:pPr>
-        <w:pStyle w:val="Tekstopmerking"/>
-      </w:pPr>
-      <w:r>
-        <w:rPr>
-          <w:rStyle w:val="Verwijzingopmerking"/>
-        </w:rPr>
-        <w:annotationRef/>
-      </w:r>
-      <w:r>
-        <w:t xml:space="preserve">Left and right? Frontal </w:t>
-      </w:r>
-      <w:proofErr w:type="spellStart"/>
-      <w:r>
-        <w:t>speedwouldn’t</w:t>
-      </w:r>
-      <w:proofErr w:type="spellEnd"/>
-      <w:r>
-        <w:t xml:space="preserve"> make sense I think</w:t>
-      </w:r>
-    </w:p>
-    <w:p>
-      <w:pPr>
-        <w:pStyle w:val="Tekstopmerking"/>
-      </w:pPr>
-    </w:p>
-  </w:comment>
-</w:comments>
-</file>
-
-<file path=word/commentsExtended.xml><?xml version="1.0" encoding="utf-8"?>
-<w15:commentsEx xmlns:wpc="http://schemas.microsoft.com/office/word/2010/wordprocessingCanvas" xmlns:cx="http://schemas.microsoft.com/office/drawing/2014/chartex" xmlns:cx1="http://schemas.microsoft.com/office/drawing/2015/9/8/chartex" xmlns:cx2="http://schemas.microsoft.com/office/drawing/2015/10/21/chartex" xmlns:cx3="http://schemas.microsoft.com/office/drawing/2016/5/9/chartex" xmlns:cx4="http://schemas.microsoft.com/office/drawing/2016/5/10/chartex" xmlns:cx5="http://schemas.microsoft.com/office/drawing/2016/5/11/chartex" xmlns:cx6="http://schemas.microsoft.com/office/drawing/2016/5/12/chartex" xmlns:cx7="http://schemas.microsoft.com/office/drawing/2016/5/13/chartex" xmlns:cx8="http://schemas.microsoft.com/office/drawing/2016/5/14/chartex" xmlns:mc="http://schemas.openxmlformats.org/markup-compatibility/2006" xmlns:aink="http://schemas.microsoft.com/office/drawing/2016/ink" xmlns:am3d="http://schemas.microsoft.com/office/drawing/2017/model3d" xmlns:o="urn:schemas-microsoft-com:office:office" xmlns:r="http://schemas.openxmlformats.org/officeDocument/2006/relationships" xmlns:m="http://schemas.openxmlformats.org/officeDocument/2006/math" xmlns:v="urn:schemas-microsoft-com:vml" xmlns:wp14="http://schemas.microsoft.com/office/word/2010/wordprocessingDrawing" xmlns:wp="http://schemas.openxmlformats.org/drawingml/2006/wordprocessingDrawing" xmlns:w10="urn:schemas-microsoft-com:office:word" xmlns:w="http://schemas.openxmlformats.org/wordprocessingml/2006/main" xmlns:w14="http://schemas.microsoft.com/office/word/2010/wordml" xmlns:w15="http://schemas.microsoft.com/office/word/2012/wordml" xmlns:w16cid="http://schemas.microsoft.com/office/word/2016/wordml/cid" xmlns:w16se="http://schemas.microsoft.com/office/word/2015/wordml/symex" xmlns:wpg="http://schemas.microsoft.com/office/word/2010/wordprocessingGroup" xmlns:wpi="http://schemas.microsoft.com/office/word/2010/wordprocessingInk" xmlns:wne="http://schemas.microsoft.com/office/word/2006/wordml" xmlns:wps="http://schemas.microsoft.com/office/word/2010/wordprocessingShape" mc:Ignorable="w14 w15 w16se w16cid wp14">
-  <w15:commentEx w15:paraId="7F5667ED" w15:done="1"/>
-</w15:commentsEx>
-</file>
-
-<file path=word/commentsIds.xml><?xml version="1.0" encoding="utf-8"?>
-<w16cid:commentsIds xmlns:wpc="http://schemas.microsoft.com/office/word/2010/wordprocessingCanvas" xmlns:cx="http://schemas.microsoft.com/office/drawing/2014/chartex" xmlns:cx1="http://schemas.microsoft.com/office/drawing/2015/9/8/chartex" xmlns:cx2="http://schemas.microsoft.com/office/drawing/2015/10/21/chartex" xmlns:cx3="http://schemas.microsoft.com/office/drawing/2016/5/9/chartex" xmlns:cx4="http://schemas.microsoft.com/office/drawing/2016/5/10/chartex" xmlns:cx5="http://schemas.microsoft.com/office/drawing/2016/5/11/chartex" xmlns:cx6="http://schemas.microsoft.com/office/drawing/2016/5/12/chartex" xmlns:cx7="http://schemas.microsoft.com/office/drawing/2016/5/13/chartex" xmlns:cx8="http://schemas.microsoft.com/office/drawing/2016/5/14/chartex" xmlns:mc="http://schemas.openxmlformats.org/markup-compatibility/2006" xmlns:aink="http://schemas.microsoft.com/office/drawing/2016/ink" xmlns:am3d="http://schemas.microsoft.com/office/drawing/2017/model3d" xmlns:o="urn:schemas-microsoft-com:office:office" xmlns:r="http://schemas.openxmlformats.org/officeDocument/2006/relationships" xmlns:m="http://schemas.openxmlformats.org/officeDocument/2006/math" xmlns:v="urn:schemas-microsoft-com:vml" xmlns:wp14="http://schemas.microsoft.com/office/word/2010/wordprocessingDrawing" xmlns:wp="http://schemas.openxmlformats.org/drawingml/2006/wordprocessingDrawing" xmlns:w10="urn:schemas-microsoft-com:office:word" xmlns:w="http://schemas.openxmlformats.org/wordprocessingml/2006/main" xmlns:w14="http://schemas.microsoft.com/office/word/2010/wordml" xmlns:w15="http://schemas.microsoft.com/office/word/2012/wordml" xmlns:w16cid="http://schemas.microsoft.com/office/word/2016/wordml/cid" xmlns:w16se="http://schemas.microsoft.com/office/word/2015/wordml/symex" xmlns:wpg="http://schemas.microsoft.com/office/word/2010/wordprocessingGroup" xmlns:wpi="http://schemas.microsoft.com/office/word/2010/wordprocessingInk" xmlns:wne="http://schemas.microsoft.com/office/word/2006/wordml" xmlns:wps="http://schemas.microsoft.com/office/word/2010/wordprocessingShape" mc:Ignorable="w14 w15 w16se w16cid wp14">
-  <w16cid:commentId w16cid:paraId="7F5667ED" w16cid:durableId="2118C706"/>
-</w16cid:commentsIds>
 </file>
 
 <file path=word/numbering.xml><?xml version="1.0" encoding="utf-8"?>
@@ -2097,14 +2045,6 @@
     <w:abstractNumId w:val="2"/>
   </w:num>
 </w:numbering>
-</file>
-
-<file path=word/people.xml><?xml version="1.0" encoding="utf-8"?>
-<w15:people xmlns:wpc="http://schemas.microsoft.com/office/word/2010/wordprocessingCanvas" xmlns:cx="http://schemas.microsoft.com/office/drawing/2014/chartex" xmlns:cx1="http://schemas.microsoft.com/office/drawing/2015/9/8/chartex" xmlns:cx2="http://schemas.microsoft.com/office/drawing/2015/10/21/chartex" xmlns:cx3="http://schemas.microsoft.com/office/drawing/2016/5/9/chartex" xmlns:cx4="http://schemas.microsoft.com/office/drawing/2016/5/10/chartex" xmlns:cx5="http://schemas.microsoft.com/office/drawing/2016/5/11/chartex" xmlns:cx6="http://schemas.microsoft.com/office/drawing/2016/5/12/chartex" xmlns:cx7="http://schemas.microsoft.com/office/drawing/2016/5/13/chartex" xmlns:cx8="http://schemas.microsoft.com/office/drawing/2016/5/14/chartex" xmlns:mc="http://schemas.openxmlformats.org/markup-compatibility/2006" xmlns:aink="http://schemas.microsoft.com/office/drawing/2016/ink" xmlns:am3d="http://schemas.microsoft.com/office/drawing/2017/model3d" xmlns:o="urn:schemas-microsoft-com:office:office" xmlns:r="http://schemas.openxmlformats.org/officeDocument/2006/relationships" xmlns:m="http://schemas.openxmlformats.org/officeDocument/2006/math" xmlns:v="urn:schemas-microsoft-com:vml" xmlns:wp14="http://schemas.microsoft.com/office/word/2010/wordprocessingDrawing" xmlns:wp="http://schemas.openxmlformats.org/drawingml/2006/wordprocessingDrawing" xmlns:w10="urn:schemas-microsoft-com:office:word" xmlns:w="http://schemas.openxmlformats.org/wordprocessingml/2006/main" xmlns:w14="http://schemas.microsoft.com/office/word/2010/wordml" xmlns:w15="http://schemas.microsoft.com/office/word/2012/wordml" xmlns:w16cid="http://schemas.microsoft.com/office/word/2016/wordml/cid" xmlns:w16se="http://schemas.microsoft.com/office/word/2015/wordml/symex" xmlns:wpg="http://schemas.microsoft.com/office/word/2010/wordprocessingGroup" xmlns:wpi="http://schemas.microsoft.com/office/word/2010/wordprocessingInk" xmlns:wne="http://schemas.microsoft.com/office/word/2006/wordml" xmlns:wps="http://schemas.microsoft.com/office/word/2010/wordprocessingShape" mc:Ignorable="w14 w15 w16se w16cid wp14">
-  <w15:person w15:author="Rick Oosthof">
-    <w15:presenceInfo w15:providerId="Windows Live" w15:userId="ae97d5603b83a0ba"/>
-  </w15:person>
-</w15:people>
 </file>
 
 <file path=word/styles.xml><?xml version="1.0" encoding="utf-8"?>
@@ -3064,7 +3004,7 @@
 </file>
 
 <file path=customXml/itemProps1.xml><?xml version="1.0" encoding="utf-8"?>
-<ds:datastoreItem xmlns:ds="http://schemas.openxmlformats.org/officeDocument/2006/customXml" ds:itemID="{DD5D2127-08D5-480A-BBAE-5A8DE44FDDD2}">
+<ds:datastoreItem xmlns:ds="http://schemas.openxmlformats.org/officeDocument/2006/customXml" ds:itemID="{B166A769-467C-4085-8D5A-07D21A30C082}">
   <ds:schemaRefs>
     <ds:schemaRef ds:uri="http://schemas.openxmlformats.org/officeDocument/2006/bibliography"/>
   </ds:schemaRefs>

</xml_diff>

<commit_message>
Main Menu resolution independent + game design document has boat types changes + sound types
</commit_message>
<xml_diff>
--- a/Design docs/Game Design Document.docx
+++ b/Design docs/Game Design Document.docx
@@ -630,8 +630,6 @@
       <w:r>
         <w:t xml:space="preserve"> level the mayor comes in and tells you that in addition to your usual upgrade she’s also upgraded your trash capacity for doing such a good job! Meaning that you now have to collect more trash per level.</w:t>
       </w:r>
-      <w:bookmarkStart w:id="1" w:name="_GoBack"/>
-      <w:bookmarkEnd w:id="1"/>
     </w:p>
     <w:p>
       <w:r>
@@ -658,12 +656,12 @@
           <v:shape id="_x0000_i1025" type="#_x0000_t75" style="width:175.2pt;height:325.2pt" o:ole="">
             <v:imagedata r:id="rId6" o:title=""/>
           </v:shape>
-          <o:OLEObject Type="Embed" ProgID="Unknown" ShapeID="_x0000_i1025" DrawAspect="Content" ObjectID="_1629549470" r:id="rId7"/>
+          <o:OLEObject Type="Embed" ProgID="Unknown" ShapeID="_x0000_i1025" DrawAspect="Content" ObjectID="_1629712597" r:id="rId7"/>
         </w:object>
       </w:r>
     </w:p>
     <w:p>
-      <w:bookmarkStart w:id="2" w:name="_Toc18402484"/>
+      <w:bookmarkStart w:id="1" w:name="_Toc18402484"/>
       <w:r>
         <w:rPr>
           <w:rStyle w:val="Kop1Char"/>
@@ -688,7 +686,7 @@
         </w:rPr>
         <w:t>:</w:t>
       </w:r>
-      <w:bookmarkEnd w:id="2"/>
+      <w:bookmarkEnd w:id="1"/>
       <w:r>
         <w:t xml:space="preserve"> </w:t>
       </w:r>
@@ -811,29 +809,56 @@
       <w:pPr>
         <w:pStyle w:val="Kop1"/>
       </w:pPr>
-      <w:bookmarkStart w:id="3" w:name="_Toc18402485"/>
+      <w:bookmarkStart w:id="2" w:name="_Toc18402485"/>
       <w:r>
         <w:t>Assets list:</w:t>
       </w:r>
+      <w:bookmarkEnd w:id="2"/>
+    </w:p>
+    <w:p>
+      <w:pPr>
+        <w:pStyle w:val="Kop2"/>
+      </w:pPr>
+      <w:bookmarkStart w:id="3" w:name="_Toc18402486"/>
+      <w:r>
+        <w:t>Graphics:</w:t>
+      </w:r>
       <w:bookmarkEnd w:id="3"/>
     </w:p>
     <w:p>
-      <w:pPr>
-        <w:pStyle w:val="Kop2"/>
-      </w:pPr>
-      <w:bookmarkStart w:id="4" w:name="_Toc18402486"/>
-      <w:r>
-        <w:t>Graphics:</w:t>
-      </w:r>
-      <w:bookmarkEnd w:id="4"/>
-    </w:p>
-    <w:p>
-      <w:r>
-        <w:t>5 boats, going from small to big</w:t>
-      </w:r>
-      <w:r>
-        <w:t>(Talk to Olivier)</w:t>
-      </w:r>
+      <w:r>
+        <w:t>3 boats</w:t>
+      </w:r>
+      <w:r>
+        <w:br/>
+        <w:t>1: Tugboat</w:t>
+      </w:r>
+      <w:r>
+        <w:br/>
+        <w:t xml:space="preserve">2: Tugboat + </w:t>
+      </w:r>
+      <w:proofErr w:type="spellStart"/>
+      <w:r>
+        <w:t>Bigass</w:t>
+      </w:r>
+      <w:proofErr w:type="spellEnd"/>
+      <w:r>
+        <w:t xml:space="preserve"> fan on the back</w:t>
+      </w:r>
+      <w:r>
+        <w:br/>
+        <w:t>Building turned white</w:t>
+      </w:r>
+      <w:r>
+        <w:br/>
+        <w:t>Marine navigation equipment on the back</w:t>
+      </w:r>
+      <w:r>
+        <w:br/>
+        <w:t>3: Modern boat</w:t>
+      </w:r>
+    </w:p>
+    <w:p>
       <w:r>
         <w:br/>
       </w:r>
@@ -1064,6 +1089,9 @@
       </w:r>
       <w:r>
         <w:br/>
+      </w:r>
+      <w:r>
+        <w:lastRenderedPageBreak/>
         <w:t>Logo</w:t>
       </w:r>
       <w:r>
@@ -1107,7 +1135,6 @@
         </w:numPr>
       </w:pPr>
       <w:r>
-        <w:lastRenderedPageBreak/>
         <w:t>Next Level</w:t>
       </w:r>
     </w:p>
@@ -1310,11 +1337,11 @@
       <w:pPr>
         <w:pStyle w:val="Kop2"/>
       </w:pPr>
-      <w:bookmarkStart w:id="5" w:name="_Toc18402487"/>
+      <w:bookmarkStart w:id="4" w:name="_Toc18402487"/>
       <w:r>
         <w:t>Audio:</w:t>
       </w:r>
-      <w:bookmarkEnd w:id="5"/>
+      <w:bookmarkEnd w:id="4"/>
     </w:p>
     <w:p>
       <w:r>
@@ -1427,6 +1454,9 @@
       </w:r>
       <w:r>
         <w:br/>
+      </w:r>
+      <w:r>
+        <w:lastRenderedPageBreak/>
         <w:t xml:space="preserve">Sound of an engine going </w:t>
       </w:r>
       <w:proofErr w:type="spellStart"/>
@@ -1451,6 +1481,120 @@
       <w:r>
         <w:t>(Maybe a hammer hitting something?)</w:t>
       </w:r>
+    </w:p>
+    <w:p>
+      <w:r>
+        <w:t>Sound types:</w:t>
+      </w:r>
+    </w:p>
+    <w:p>
+      <w:pPr>
+        <w:rPr>
+          <w:lang w:val="en-US"/>
+        </w:rPr>
+      </w:pPr>
+      <w:r>
+        <w:rPr>
+          <w:lang w:val="en-US"/>
+        </w:rPr>
+        <w:t>North Pacific</w:t>
+      </w:r>
+      <w:r>
+        <w:rPr>
+          <w:lang w:val="en-US"/>
+        </w:rPr>
+        <w:br/>
+        <w:t>Country: Hawaii</w:t>
+      </w:r>
+    </w:p>
+    <w:p>
+      <w:pPr>
+        <w:rPr>
+          <w:lang w:val="en-US"/>
+        </w:rPr>
+      </w:pPr>
+      <w:r>
+        <w:rPr>
+          <w:lang w:val="en-US"/>
+        </w:rPr>
+        <w:t>North Atlantic</w:t>
+      </w:r>
+      <w:r>
+        <w:rPr>
+          <w:lang w:val="en-US"/>
+        </w:rPr>
+        <w:br/>
+        <w:t>Country: UK(Scottish)</w:t>
+      </w:r>
+    </w:p>
+    <w:p>
+      <w:pPr>
+        <w:rPr>
+          <w:lang w:val="en-US"/>
+        </w:rPr>
+      </w:pPr>
+      <w:r>
+        <w:rPr>
+          <w:lang w:val="en-US"/>
+        </w:rPr>
+        <w:t>South Atlantic</w:t>
+      </w:r>
+      <w:r>
+        <w:rPr>
+          <w:lang w:val="en-US"/>
+        </w:rPr>
+        <w:br/>
+        <w:t>Country: North Africa/Maghreb</w:t>
+      </w:r>
+    </w:p>
+    <w:p>
+      <w:pPr>
+        <w:rPr>
+          <w:lang w:val="en-US"/>
+        </w:rPr>
+      </w:pPr>
+      <w:r>
+        <w:rPr>
+          <w:lang w:val="en-US"/>
+        </w:rPr>
+        <w:t>South Pacific</w:t>
+      </w:r>
+      <w:r>
+        <w:rPr>
+          <w:lang w:val="en-US"/>
+        </w:rPr>
+        <w:br/>
+        <w:t>Country: South America</w:t>
+      </w:r>
+    </w:p>
+    <w:p>
+      <w:pPr>
+        <w:rPr>
+          <w:lang w:val="en-US"/>
+        </w:rPr>
+      </w:pPr>
+      <w:r>
+        <w:rPr>
+          <w:lang w:val="en-US"/>
+        </w:rPr>
+        <w:t>Indian Ocean</w:t>
+      </w:r>
+      <w:r>
+        <w:rPr>
+          <w:lang w:val="en-US"/>
+        </w:rPr>
+        <w:br/>
+        <w:t>Country: India</w:t>
+      </w:r>
+    </w:p>
+    <w:p>
+      <w:pPr>
+        <w:rPr>
+          <w:lang w:val="en-US"/>
+        </w:rPr>
+      </w:pPr>
+      <w:bookmarkStart w:id="5" w:name="_GoBack"/>
+      <w:bookmarkEnd w:id="5"/>
     </w:p>
     <w:sectPr>
       <w:pgSz w:w="11906" w:h="16838"/>
@@ -3004,7 +3148,7 @@
 </file>
 
 <file path=customXml/itemProps1.xml><?xml version="1.0" encoding="utf-8"?>
-<ds:datastoreItem xmlns:ds="http://schemas.openxmlformats.org/officeDocument/2006/customXml" ds:itemID="{B166A769-467C-4085-8D5A-07D21A30C082}">
+<ds:datastoreItem xmlns:ds="http://schemas.openxmlformats.org/officeDocument/2006/customXml" ds:itemID="{E5D0F584-081B-46C2-A2BD-249A2B6F3768}">
   <ds:schemaRefs>
     <ds:schemaRef ds:uri="http://schemas.openxmlformats.org/officeDocument/2006/bibliography"/>
   </ds:schemaRefs>

</xml_diff>

<commit_message>
improved hud + more ui stuff
</commit_message>
<xml_diff>
--- a/Design docs/Game Design Document.docx
+++ b/Design docs/Game Design Document.docx
@@ -656,7 +656,7 @@
           <v:shape id="_x0000_i1025" type="#_x0000_t75" style="width:175.2pt;height:325.2pt" o:ole="">
             <v:imagedata r:id="rId6" o:title=""/>
           </v:shape>
-          <o:OLEObject Type="Embed" ProgID="Unknown" ShapeID="_x0000_i1025" DrawAspect="Content" ObjectID="_1629712597" r:id="rId7"/>
+          <o:OLEObject Type="Embed" ProgID="Unknown" ShapeID="_x0000_i1025" DrawAspect="Content" ObjectID="_1630219649" r:id="rId7"/>
         </w:object>
       </w:r>
     </w:p>
@@ -1589,12 +1589,225 @@
     </w:p>
     <w:p>
       <w:pPr>
+        <w:pStyle w:val="Kop1"/>
+        <w:rPr>
+          <w:lang w:val="en-US"/>
+        </w:rPr>
+      </w:pPr>
+      <w:r>
+        <w:rPr>
+          <w:lang w:val="en-US"/>
+        </w:rPr>
+        <w:t>Dialogue</w:t>
+      </w:r>
+    </w:p>
+    <w:p>
+      <w:pPr>
+        <w:rPr>
+          <w:b/>
+          <w:lang w:val="en-US"/>
+        </w:rPr>
+      </w:pPr>
+      <w:r>
+        <w:rPr>
+          <w:b/>
+          <w:lang w:val="en-US"/>
+        </w:rPr>
+        <w:t>Tutorial</w:t>
+      </w:r>
+    </w:p>
+    <w:p>
+      <w:pPr>
+        <w:rPr>
+          <w:lang w:val="en-US"/>
+        </w:rPr>
+      </w:pPr>
+      <w:r>
+        <w:rPr>
+          <w:lang w:val="en-US"/>
+        </w:rPr>
+        <w:t>Trash collection -&gt; Hazards/Death -&gt; Death screen -&gt; Port -&gt; Upgrades -&gt; Power-ups</w:t>
+      </w:r>
+    </w:p>
+    <w:p>
+      <w:pPr>
+        <w:rPr>
+          <w:b/>
+          <w:lang w:val="en-US"/>
+        </w:rPr>
+      </w:pPr>
+      <w:r>
+        <w:rPr>
+          <w:b/>
+          <w:lang w:val="en-US"/>
+        </w:rPr>
+        <w:t>Dialogue</w:t>
+      </w:r>
+    </w:p>
+    <w:p>
+      <w:pPr>
+        <w:rPr>
+          <w:lang w:val="en-US"/>
+        </w:rPr>
+      </w:pPr>
+      <w:r>
+        <w:rPr>
+          <w:lang w:val="en-US"/>
+        </w:rPr>
+        <w:t>Bad score</w:t>
+      </w:r>
+      <w:r>
+        <w:rPr>
+          <w:lang w:val="en-US"/>
+        </w:rPr>
+        <w:br/>
+        <w:t>Normal score</w:t>
+      </w:r>
+      <w:r>
+        <w:rPr>
+          <w:lang w:val="en-US"/>
+        </w:rPr>
+        <w:br/>
+        <w:t>Good score</w:t>
+      </w:r>
+    </w:p>
+    <w:p>
+      <w:pPr>
+        <w:rPr>
+          <w:lang w:val="en-US"/>
+        </w:rPr>
+      </w:pPr>
+      <w:r>
+        <w:rPr>
+          <w:lang w:val="en-US"/>
+        </w:rPr>
+        <w:t>Crashing the ship</w:t>
+      </w:r>
+    </w:p>
+    <w:p>
+      <w:pPr>
+        <w:rPr>
+          <w:lang w:val="en-US"/>
+        </w:rPr>
+      </w:pPr>
+      <w:r>
+        <w:rPr>
+          <w:lang w:val="en-US"/>
+        </w:rPr>
+        <w:t>First time to port</w:t>
+      </w:r>
+      <w:r>
+        <w:rPr>
+          <w:lang w:val="en-US"/>
+        </w:rPr>
+        <w:br/>
+        <w:t>First upgrade to boat</w:t>
+      </w:r>
+      <w:r>
+        <w:rPr>
+          <w:lang w:val="en-US"/>
+        </w:rPr>
+        <w:br/>
+        <w:t>New boat model</w:t>
+      </w:r>
+      <w:r>
+        <w:rPr>
+          <w:lang w:val="en-US"/>
+        </w:rPr>
+        <w:br/>
+        <w:t>Trash capacity increase</w:t>
+      </w:r>
+    </w:p>
+    <w:p>
+      <w:pPr>
+        <w:rPr>
+          <w:lang w:val="en-US"/>
+        </w:rPr>
+      </w:pPr>
+      <w:r>
+        <w:rPr>
+          <w:lang w:val="en-US"/>
+        </w:rPr>
+        <w:br/>
+        <w:t>Maneuverability upgrade</w:t>
+      </w:r>
+      <w:r>
+        <w:rPr>
+          <w:lang w:val="en-US"/>
+        </w:rPr>
+        <w:br/>
+        <w:t>Boat speed upgrade</w:t>
+      </w:r>
+      <w:r>
+        <w:rPr>
+          <w:lang w:val="en-US"/>
+        </w:rPr>
+        <w:br/>
+        <w:t>Health upgrade</w:t>
+      </w:r>
+      <w:r>
+        <w:rPr>
+          <w:lang w:val="en-US"/>
+        </w:rPr>
+        <w:br/>
+      </w:r>
+      <w:r>
+        <w:rPr>
+          <w:lang w:val="en-US"/>
+        </w:rPr>
+        <w:br/>
+        <w:t>Power-ups</w:t>
+      </w:r>
+      <w:r>
+        <w:rPr>
+          <w:lang w:val="en-US"/>
+        </w:rPr>
+        <w:br/>
+        <w:t>Speed</w:t>
+      </w:r>
+      <w:r>
+        <w:rPr>
+          <w:lang w:val="en-US"/>
+        </w:rPr>
+        <w:br/>
+        <w:t>Net</w:t>
+      </w:r>
+      <w:r>
+        <w:rPr>
+          <w:lang w:val="en-US"/>
+        </w:rPr>
+        <w:br/>
+        <w:t>Invincibility</w:t>
+      </w:r>
+    </w:p>
+    <w:p>
+      <w:pPr>
+        <w:rPr>
+          <w:lang w:val="en-US"/>
+        </w:rPr>
+      </w:pPr>
+      <w:r>
+        <w:rPr>
+          <w:lang w:val="en-US"/>
+        </w:rPr>
+        <w:t>Infinite fleet upgrade</w:t>
+      </w:r>
+    </w:p>
+    <w:p>
+      <w:pPr>
         <w:rPr>
           <w:lang w:val="en-US"/>
         </w:rPr>
       </w:pPr>
       <w:bookmarkStart w:id="5" w:name="_GoBack"/>
       <w:bookmarkEnd w:id="5"/>
+    </w:p>
+    <w:p>
+      <w:pPr>
+        <w:rPr>
+          <w:lang w:val="en-US"/>
+        </w:rPr>
+      </w:pPr>
     </w:p>
     <w:sectPr>
       <w:pgSz w:w="11906" w:h="16838"/>
@@ -3148,7 +3361,7 @@
 </file>
 
 <file path=customXml/itemProps1.xml><?xml version="1.0" encoding="utf-8"?>
-<ds:datastoreItem xmlns:ds="http://schemas.openxmlformats.org/officeDocument/2006/customXml" ds:itemID="{E5D0F584-081B-46C2-A2BD-249A2B6F3768}">
+<ds:datastoreItem xmlns:ds="http://schemas.openxmlformats.org/officeDocument/2006/customXml" ds:itemID="{E48FA57B-4567-4C1B-805F-4C2701BFB1E6}">
   <ds:schemaRefs>
     <ds:schemaRef ds:uri="http://schemas.openxmlformats.org/officeDocument/2006/bibliography"/>
   </ds:schemaRefs>

</xml_diff>